<commit_message>
vault backup: 2025-07-05 21:57:17
</commit_message>
<xml_diff>
--- a/Centennial/Summer-Term3/COMP214-AdvancedDatabaseConcepts/Lucas_Vandermaarel_Cursor_Homework.docx
+++ b/Centennial/Summer-Term3/COMP214-AdvancedDatabaseConcepts/Lucas_Vandermaarel_Cursor_Homework.docx
@@ -2448,6 +2448,1002 @@
       <w:proofErr w:type="gramEnd"/>
       <w:r>
         <w:t xml:space="preserve"> eligible for online campaign'</w:t>
+      </w:r>
+    </w:p>
+    <w:p>
+      <w:pPr>
+        <w:pStyle w:val="NoSpacing"/>
+        <w:rPr>
+          <w:color w:val="EE0000"/>
+        </w:rPr>
+      </w:pPr>
+    </w:p>
+    <w:p>
+      <w:pPr>
+        <w:pStyle w:val="NoSpacing"/>
+        <w:rPr>
+          <w:color w:val="EE0000"/>
+        </w:rPr>
+      </w:pPr>
+    </w:p>
+    <w:p>
+      <w:pPr>
+        <w:pStyle w:val="NoSpacing"/>
+        <w:rPr>
+          <w:color w:val="EE0000"/>
+        </w:rPr>
+      </w:pPr>
+    </w:p>
+    <w:p>
+      <w:pPr>
+        <w:pStyle w:val="NoSpacing"/>
+        <w:rPr>
+          <w:color w:val="EE0000"/>
+        </w:rPr>
+      </w:pPr>
+      <w:r>
+        <w:rPr>
+          <w:color w:val="EE0000"/>
+        </w:rPr>
+        <w:t xml:space="preserve">DECLARE </w:t>
+      </w:r>
+    </w:p>
+    <w:p>
+      <w:pPr>
+        <w:pStyle w:val="NoSpacing"/>
+        <w:rPr>
+          <w:color w:val="EE0000"/>
+        </w:rPr>
+      </w:pPr>
+    </w:p>
+    <w:p>
+      <w:pPr>
+        <w:pStyle w:val="NoSpacing"/>
+        <w:rPr>
+          <w:color w:val="EE0000"/>
+        </w:rPr>
+      </w:pPr>
+      <w:r>
+        <w:rPr>
+          <w:color w:val="EE0000"/>
+        </w:rPr>
+        <w:t xml:space="preserve">    CURSOR </w:t>
+      </w:r>
+      <w:proofErr w:type="spellStart"/>
+      <w:r>
+        <w:rPr>
+          <w:color w:val="EE0000"/>
+        </w:rPr>
+        <w:t>cust_cursor</w:t>
+      </w:r>
+      <w:proofErr w:type="spellEnd"/>
+      <w:r>
+        <w:rPr>
+          <w:color w:val="EE0000"/>
+        </w:rPr>
+        <w:t xml:space="preserve"> IS SELECT * FROM JL_</w:t>
+      </w:r>
+      <w:proofErr w:type="gramStart"/>
+      <w:r>
+        <w:rPr>
+          <w:color w:val="EE0000"/>
+        </w:rPr>
+        <w:t>CUSTOMERS;</w:t>
+      </w:r>
+      <w:proofErr w:type="gramEnd"/>
+    </w:p>
+    <w:p>
+      <w:pPr>
+        <w:pStyle w:val="NoSpacing"/>
+        <w:rPr>
+          <w:color w:val="EE0000"/>
+        </w:rPr>
+      </w:pPr>
+      <w:r>
+        <w:rPr>
+          <w:color w:val="EE0000"/>
+        </w:rPr>
+        <w:t xml:space="preserve">    </w:t>
+      </w:r>
+    </w:p>
+    <w:p>
+      <w:pPr>
+        <w:pStyle w:val="NoSpacing"/>
+        <w:rPr>
+          <w:color w:val="EE0000"/>
+        </w:rPr>
+      </w:pPr>
+      <w:r>
+        <w:rPr>
+          <w:color w:val="EE0000"/>
+        </w:rPr>
+        <w:t xml:space="preserve">    </w:t>
+      </w:r>
+      <w:proofErr w:type="spellStart"/>
+      <w:r>
+        <w:rPr>
+          <w:color w:val="EE0000"/>
+        </w:rPr>
+        <w:t>cust_record</w:t>
+      </w:r>
+      <w:proofErr w:type="spellEnd"/>
+      <w:r>
+        <w:rPr>
+          <w:color w:val="EE0000"/>
+        </w:rPr>
+        <w:t xml:space="preserve"> </w:t>
+      </w:r>
+      <w:proofErr w:type="spellStart"/>
+      <w:r>
+        <w:rPr>
+          <w:color w:val="EE0000"/>
+        </w:rPr>
+        <w:t>cust_cursor%</w:t>
+      </w:r>
+      <w:proofErr w:type="gramStart"/>
+      <w:r>
+        <w:rPr>
+          <w:color w:val="EE0000"/>
+        </w:rPr>
+        <w:t>ROWTYPE</w:t>
+      </w:r>
+      <w:proofErr w:type="spellEnd"/>
+      <w:r>
+        <w:rPr>
+          <w:color w:val="EE0000"/>
+        </w:rPr>
+        <w:t>;</w:t>
+      </w:r>
+      <w:proofErr w:type="gramEnd"/>
+    </w:p>
+    <w:p>
+      <w:pPr>
+        <w:pStyle w:val="NoSpacing"/>
+        <w:rPr>
+          <w:color w:val="EE0000"/>
+        </w:rPr>
+      </w:pPr>
+      <w:r>
+        <w:rPr>
+          <w:color w:val="EE0000"/>
+        </w:rPr>
+        <w:t xml:space="preserve">    </w:t>
+      </w:r>
+    </w:p>
+    <w:p>
+      <w:pPr>
+        <w:pStyle w:val="NoSpacing"/>
+        <w:rPr>
+          <w:color w:val="EE0000"/>
+        </w:rPr>
+      </w:pPr>
+      <w:r>
+        <w:rPr>
+          <w:color w:val="EE0000"/>
+        </w:rPr>
+        <w:t xml:space="preserve">    </w:t>
+      </w:r>
+      <w:proofErr w:type="spellStart"/>
+      <w:r>
+        <w:rPr>
+          <w:color w:val="EE0000"/>
+        </w:rPr>
+        <w:t>v_credit</w:t>
+      </w:r>
+      <w:proofErr w:type="spellEnd"/>
+      <w:r>
+        <w:rPr>
+          <w:color w:val="EE0000"/>
+        </w:rPr>
+        <w:t xml:space="preserve"> </w:t>
+      </w:r>
+      <w:proofErr w:type="gramStart"/>
+      <w:r>
+        <w:rPr>
+          <w:color w:val="EE0000"/>
+        </w:rPr>
+        <w:t>NUMBER;</w:t>
+      </w:r>
+      <w:proofErr w:type="gramEnd"/>
+    </w:p>
+    <w:p>
+      <w:pPr>
+        <w:pStyle w:val="NoSpacing"/>
+        <w:rPr>
+          <w:color w:val="EE0000"/>
+        </w:rPr>
+      </w:pPr>
+      <w:r>
+        <w:rPr>
+          <w:color w:val="EE0000"/>
+        </w:rPr>
+        <w:t>BEGIN</w:t>
+      </w:r>
+    </w:p>
+    <w:p>
+      <w:pPr>
+        <w:pStyle w:val="NoSpacing"/>
+        <w:rPr>
+          <w:color w:val="EE0000"/>
+        </w:rPr>
+      </w:pPr>
+      <w:r>
+        <w:rPr>
+          <w:color w:val="EE0000"/>
+        </w:rPr>
+        <w:t xml:space="preserve">    </w:t>
+      </w:r>
+    </w:p>
+    <w:p>
+      <w:pPr>
+        <w:pStyle w:val="NoSpacing"/>
+        <w:rPr>
+          <w:color w:val="EE0000"/>
+        </w:rPr>
+      </w:pPr>
+      <w:r>
+        <w:rPr>
+          <w:color w:val="EE0000"/>
+        </w:rPr>
+        <w:t xml:space="preserve">    FOR </w:t>
+      </w:r>
+      <w:proofErr w:type="spellStart"/>
+      <w:r>
+        <w:rPr>
+          <w:color w:val="EE0000"/>
+        </w:rPr>
+        <w:t>cust_record</w:t>
+      </w:r>
+      <w:proofErr w:type="spellEnd"/>
+      <w:r>
+        <w:rPr>
+          <w:color w:val="EE0000"/>
+        </w:rPr>
+        <w:t xml:space="preserve"> IN </w:t>
+      </w:r>
+      <w:proofErr w:type="spellStart"/>
+      <w:r>
+        <w:rPr>
+          <w:color w:val="EE0000"/>
+        </w:rPr>
+        <w:t>cust_cursor</w:t>
+      </w:r>
+      <w:proofErr w:type="spellEnd"/>
+      <w:r>
+        <w:rPr>
+          <w:color w:val="EE0000"/>
+        </w:rPr>
+        <w:t xml:space="preserve"> LOOP</w:t>
+      </w:r>
+    </w:p>
+    <w:p>
+      <w:pPr>
+        <w:pStyle w:val="NoSpacing"/>
+        <w:rPr>
+          <w:color w:val="EE0000"/>
+        </w:rPr>
+      </w:pPr>
+      <w:r>
+        <w:rPr>
+          <w:color w:val="EE0000"/>
+        </w:rPr>
+        <w:t xml:space="preserve">        IF </w:t>
+      </w:r>
+      <w:proofErr w:type="spellStart"/>
+      <w:r>
+        <w:rPr>
+          <w:color w:val="EE0000"/>
+        </w:rPr>
+        <w:t>cust_record.email</w:t>
+      </w:r>
+      <w:proofErr w:type="spellEnd"/>
+      <w:r>
+        <w:rPr>
+          <w:color w:val="EE0000"/>
+        </w:rPr>
+        <w:t xml:space="preserve"> IS NOT NULL THEN</w:t>
+      </w:r>
+    </w:p>
+    <w:p>
+      <w:pPr>
+        <w:pStyle w:val="NoSpacing"/>
+        <w:rPr>
+          <w:color w:val="EE0000"/>
+        </w:rPr>
+      </w:pPr>
+      <w:r>
+        <w:rPr>
+          <w:color w:val="EE0000"/>
+        </w:rPr>
+        <w:t xml:space="preserve">            IF </w:t>
+      </w:r>
+      <w:proofErr w:type="spellStart"/>
+      <w:r>
+        <w:rPr>
+          <w:color w:val="EE0000"/>
+        </w:rPr>
+        <w:t>cust_record.region</w:t>
+      </w:r>
+      <w:proofErr w:type="spellEnd"/>
+      <w:r>
+        <w:rPr>
+          <w:color w:val="EE0000"/>
+        </w:rPr>
+        <w:t xml:space="preserve"> = 'NW' THEN </w:t>
+      </w:r>
+      <w:proofErr w:type="spellStart"/>
+      <w:r>
+        <w:rPr>
+          <w:color w:val="EE0000"/>
+        </w:rPr>
+        <w:t>v_credit</w:t>
+      </w:r>
+      <w:proofErr w:type="spellEnd"/>
+      <w:r>
+        <w:rPr>
+          <w:color w:val="EE0000"/>
+        </w:rPr>
+        <w:t xml:space="preserve"> := </w:t>
+      </w:r>
+      <w:proofErr w:type="gramStart"/>
+      <w:r>
+        <w:rPr>
+          <w:color w:val="EE0000"/>
+        </w:rPr>
+        <w:t>5;</w:t>
+      </w:r>
+      <w:proofErr w:type="gramEnd"/>
+    </w:p>
+    <w:p>
+      <w:pPr>
+        <w:pStyle w:val="NoSpacing"/>
+        <w:rPr>
+          <w:color w:val="EE0000"/>
+        </w:rPr>
+      </w:pPr>
+      <w:r>
+        <w:rPr>
+          <w:color w:val="EE0000"/>
+        </w:rPr>
+        <w:t xml:space="preserve">            ELSIF </w:t>
+      </w:r>
+      <w:proofErr w:type="spellStart"/>
+      <w:r>
+        <w:rPr>
+          <w:color w:val="EE0000"/>
+        </w:rPr>
+        <w:t>cust_record.region</w:t>
+      </w:r>
+      <w:proofErr w:type="spellEnd"/>
+      <w:r>
+        <w:rPr>
+          <w:color w:val="EE0000"/>
+        </w:rPr>
+        <w:t xml:space="preserve"> = 'SE' THEN </w:t>
+      </w:r>
+      <w:proofErr w:type="spellStart"/>
+      <w:r>
+        <w:rPr>
+          <w:color w:val="EE0000"/>
+        </w:rPr>
+        <w:t>v_credit</w:t>
+      </w:r>
+      <w:proofErr w:type="spellEnd"/>
+      <w:r>
+        <w:rPr>
+          <w:color w:val="EE0000"/>
+        </w:rPr>
+        <w:t xml:space="preserve"> := </w:t>
+      </w:r>
+      <w:proofErr w:type="gramStart"/>
+      <w:r>
+        <w:rPr>
+          <w:color w:val="EE0000"/>
+        </w:rPr>
+        <w:t>7;</w:t>
+      </w:r>
+      <w:proofErr w:type="gramEnd"/>
+    </w:p>
+    <w:p>
+      <w:pPr>
+        <w:pStyle w:val="NoSpacing"/>
+        <w:rPr>
+          <w:color w:val="EE0000"/>
+        </w:rPr>
+      </w:pPr>
+      <w:r>
+        <w:rPr>
+          <w:color w:val="EE0000"/>
+        </w:rPr>
+        <w:t xml:space="preserve">            ELSIF </w:t>
+      </w:r>
+      <w:proofErr w:type="spellStart"/>
+      <w:r>
+        <w:rPr>
+          <w:color w:val="EE0000"/>
+        </w:rPr>
+        <w:t>cust_record.region</w:t>
+      </w:r>
+      <w:proofErr w:type="spellEnd"/>
+      <w:r>
+        <w:rPr>
+          <w:color w:val="EE0000"/>
+        </w:rPr>
+        <w:t xml:space="preserve"> = 'N' THEN </w:t>
+      </w:r>
+      <w:proofErr w:type="spellStart"/>
+      <w:r>
+        <w:rPr>
+          <w:color w:val="EE0000"/>
+        </w:rPr>
+        <w:t>v_credit</w:t>
+      </w:r>
+      <w:proofErr w:type="spellEnd"/>
+      <w:r>
+        <w:rPr>
+          <w:color w:val="EE0000"/>
+        </w:rPr>
+        <w:t xml:space="preserve"> := </w:t>
+      </w:r>
+      <w:proofErr w:type="gramStart"/>
+      <w:r>
+        <w:rPr>
+          <w:color w:val="EE0000"/>
+        </w:rPr>
+        <w:t>10;</w:t>
+      </w:r>
+      <w:proofErr w:type="gramEnd"/>
+    </w:p>
+    <w:p>
+      <w:pPr>
+        <w:pStyle w:val="NoSpacing"/>
+        <w:rPr>
+          <w:color w:val="EE0000"/>
+        </w:rPr>
+      </w:pPr>
+      <w:r>
+        <w:rPr>
+          <w:color w:val="EE0000"/>
+        </w:rPr>
+        <w:t xml:space="preserve">            ELSE </w:t>
+      </w:r>
+      <w:proofErr w:type="spellStart"/>
+      <w:r>
+        <w:rPr>
+          <w:color w:val="EE0000"/>
+        </w:rPr>
+        <w:t>v_credit</w:t>
+      </w:r>
+      <w:proofErr w:type="spellEnd"/>
+      <w:r>
+        <w:rPr>
+          <w:color w:val="EE0000"/>
+        </w:rPr>
+        <w:t xml:space="preserve"> := </w:t>
+      </w:r>
+      <w:proofErr w:type="gramStart"/>
+      <w:r>
+        <w:rPr>
+          <w:color w:val="EE0000"/>
+        </w:rPr>
+        <w:t>2;</w:t>
+      </w:r>
+      <w:proofErr w:type="gramEnd"/>
+    </w:p>
+    <w:p>
+      <w:pPr>
+        <w:pStyle w:val="NoSpacing"/>
+        <w:rPr>
+          <w:color w:val="EE0000"/>
+        </w:rPr>
+      </w:pPr>
+      <w:r>
+        <w:rPr>
+          <w:color w:val="EE0000"/>
+        </w:rPr>
+        <w:t xml:space="preserve">            END </w:t>
+      </w:r>
+      <w:proofErr w:type="gramStart"/>
+      <w:r>
+        <w:rPr>
+          <w:color w:val="EE0000"/>
+        </w:rPr>
+        <w:t>IF;</w:t>
+      </w:r>
+      <w:proofErr w:type="gramEnd"/>
+    </w:p>
+    <w:p>
+      <w:pPr>
+        <w:pStyle w:val="NoSpacing"/>
+        <w:rPr>
+          <w:color w:val="EE0000"/>
+        </w:rPr>
+      </w:pPr>
+      <w:r>
+        <w:rPr>
+          <w:color w:val="EE0000"/>
+        </w:rPr>
+        <w:t xml:space="preserve">            </w:t>
+      </w:r>
+    </w:p>
+    <w:p>
+      <w:pPr>
+        <w:pStyle w:val="NoSpacing"/>
+        <w:rPr>
+          <w:color w:val="EE0000"/>
+        </w:rPr>
+      </w:pPr>
+      <w:r>
+        <w:rPr>
+          <w:color w:val="EE0000"/>
+        </w:rPr>
+        <w:t xml:space="preserve">            DBMS_OUTPUT.PUT_LINE(</w:t>
+      </w:r>
+      <w:proofErr w:type="spellStart"/>
+      <w:r>
+        <w:rPr>
+          <w:color w:val="EE0000"/>
+        </w:rPr>
+        <w:t>cust_record.firstname</w:t>
+      </w:r>
+      <w:proofErr w:type="spellEnd"/>
+      <w:r>
+        <w:rPr>
+          <w:color w:val="EE0000"/>
+        </w:rPr>
+        <w:t xml:space="preserve"> || ' ' || </w:t>
+      </w:r>
+      <w:proofErr w:type="spellStart"/>
+      <w:r>
+        <w:rPr>
+          <w:color w:val="EE0000"/>
+        </w:rPr>
+        <w:t>cust_record.lastname</w:t>
+      </w:r>
+      <w:proofErr w:type="spellEnd"/>
+      <w:r>
+        <w:rPr>
+          <w:color w:val="EE0000"/>
+        </w:rPr>
+        <w:t xml:space="preserve"> || ' is eligible for the credit amount of ' || </w:t>
+      </w:r>
+      <w:proofErr w:type="spellStart"/>
+      <w:r>
+        <w:rPr>
+          <w:color w:val="EE0000"/>
+        </w:rPr>
+        <w:t>v_credit</w:t>
+      </w:r>
+      <w:proofErr w:type="spellEnd"/>
+      <w:proofErr w:type="gramStart"/>
+      <w:r>
+        <w:rPr>
+          <w:color w:val="EE0000"/>
+        </w:rPr>
+        <w:t>);</w:t>
+      </w:r>
+      <w:proofErr w:type="gramEnd"/>
+    </w:p>
+    <w:p>
+      <w:pPr>
+        <w:pStyle w:val="NoSpacing"/>
+        <w:rPr>
+          <w:color w:val="EE0000"/>
+        </w:rPr>
+      </w:pPr>
+      <w:r>
+        <w:rPr>
+          <w:color w:val="EE0000"/>
+        </w:rPr>
+        <w:lastRenderedPageBreak/>
+        <w:t xml:space="preserve">            </w:t>
+      </w:r>
+    </w:p>
+    <w:p>
+      <w:pPr>
+        <w:pStyle w:val="NoSpacing"/>
+        <w:rPr>
+          <w:color w:val="EE0000"/>
+        </w:rPr>
+      </w:pPr>
+      <w:r>
+        <w:rPr>
+          <w:color w:val="EE0000"/>
+        </w:rPr>
+        <w:t xml:space="preserve">        ELSE DBMS_OUTPUT.PUT_LINE(</w:t>
+      </w:r>
+      <w:proofErr w:type="spellStart"/>
+      <w:r>
+        <w:rPr>
+          <w:color w:val="EE0000"/>
+        </w:rPr>
+        <w:t>cust_record.firstname</w:t>
+      </w:r>
+      <w:proofErr w:type="spellEnd"/>
+      <w:r>
+        <w:rPr>
+          <w:color w:val="EE0000"/>
+        </w:rPr>
+        <w:t xml:space="preserve"> || ' ' || </w:t>
+      </w:r>
+      <w:proofErr w:type="spellStart"/>
+      <w:r>
+        <w:rPr>
+          <w:color w:val="EE0000"/>
+        </w:rPr>
+        <w:t>cust_record.lastname</w:t>
+      </w:r>
+      <w:proofErr w:type="spellEnd"/>
+      <w:r>
+        <w:rPr>
+          <w:color w:val="EE0000"/>
+        </w:rPr>
+        <w:t xml:space="preserve"> || ' is NOT eligible for online campaign'</w:t>
+      </w:r>
+      <w:proofErr w:type="gramStart"/>
+      <w:r>
+        <w:rPr>
+          <w:color w:val="EE0000"/>
+        </w:rPr>
+        <w:t>);</w:t>
+      </w:r>
+      <w:proofErr w:type="gramEnd"/>
+    </w:p>
+    <w:p>
+      <w:pPr>
+        <w:pStyle w:val="NoSpacing"/>
+        <w:rPr>
+          <w:color w:val="EE0000"/>
+        </w:rPr>
+      </w:pPr>
+      <w:r>
+        <w:rPr>
+          <w:color w:val="EE0000"/>
+        </w:rPr>
+        <w:t xml:space="preserve">        END </w:t>
+      </w:r>
+      <w:proofErr w:type="gramStart"/>
+      <w:r>
+        <w:rPr>
+          <w:color w:val="EE0000"/>
+        </w:rPr>
+        <w:t>IF;</w:t>
+      </w:r>
+      <w:proofErr w:type="gramEnd"/>
+    </w:p>
+    <w:p>
+      <w:pPr>
+        <w:pStyle w:val="NoSpacing"/>
+        <w:rPr>
+          <w:color w:val="EE0000"/>
+        </w:rPr>
+      </w:pPr>
+      <w:r>
+        <w:rPr>
+          <w:color w:val="EE0000"/>
+        </w:rPr>
+        <w:t xml:space="preserve">    </w:t>
+      </w:r>
+    </w:p>
+    <w:p>
+      <w:pPr>
+        <w:pStyle w:val="NoSpacing"/>
+        <w:rPr>
+          <w:color w:val="EE0000"/>
+        </w:rPr>
+      </w:pPr>
+      <w:r>
+        <w:rPr>
+          <w:color w:val="EE0000"/>
+        </w:rPr>
+        <w:t xml:space="preserve">    END </w:t>
+      </w:r>
+      <w:proofErr w:type="gramStart"/>
+      <w:r>
+        <w:rPr>
+          <w:color w:val="EE0000"/>
+        </w:rPr>
+        <w:t>LOOP;</w:t>
+      </w:r>
+      <w:proofErr w:type="gramEnd"/>
+    </w:p>
+    <w:p>
+      <w:pPr>
+        <w:pStyle w:val="NoSpacing"/>
+        <w:rPr>
+          <w:color w:val="EE0000"/>
+        </w:rPr>
+      </w:pPr>
+    </w:p>
+    <w:p>
+      <w:pPr>
+        <w:pStyle w:val="NoSpacing"/>
+        <w:rPr>
+          <w:color w:val="EE0000"/>
+        </w:rPr>
+      </w:pPr>
+      <w:proofErr w:type="gramStart"/>
+      <w:r>
+        <w:rPr>
+          <w:color w:val="EE0000"/>
+        </w:rPr>
+        <w:t>END;</w:t>
+      </w:r>
+      <w:proofErr w:type="gramEnd"/>
+    </w:p>
+    <w:p>
+      <w:pPr>
+        <w:pStyle w:val="NoSpacing"/>
+        <w:rPr>
+          <w:color w:val="EE0000"/>
+        </w:rPr>
+      </w:pPr>
+    </w:p>
+    <w:p>
+      <w:pPr>
+        <w:pStyle w:val="NoSpacing"/>
+        <w:rPr>
+          <w:color w:val="EE0000"/>
+        </w:rPr>
+      </w:pPr>
+    </w:p>
+    <w:p>
+      <w:pPr>
+        <w:pStyle w:val="NoSpacing"/>
+        <w:rPr>
+          <w:color w:val="EE0000"/>
+        </w:rPr>
+      </w:pPr>
+    </w:p>
+    <w:p>
+      <w:pPr>
+        <w:pStyle w:val="NoSpacing"/>
+        <w:rPr>
+          <w:color w:val="EE0000"/>
+        </w:rPr>
+      </w:pPr>
+    </w:p>
+    <w:p>
+      <w:pPr>
+        <w:pStyle w:val="NoSpacing"/>
+        <w:rPr>
+          <w:color w:val="EE0000"/>
+        </w:rPr>
+      </w:pPr>
+    </w:p>
+    <w:p>
+      <w:pPr>
+        <w:pStyle w:val="NoSpacing"/>
+        <w:rPr>
+          <w:color w:val="EE0000"/>
+        </w:rPr>
+      </w:pPr>
+    </w:p>
+    <w:p>
+      <w:pPr>
+        <w:pStyle w:val="NoSpacing"/>
+        <w:rPr>
+          <w:color w:val="EE0000"/>
+          <w:sz w:val="44"/>
+          <w:szCs w:val="44"/>
+        </w:rPr>
+      </w:pPr>
+    </w:p>
+    <w:p>
+      <w:pPr>
+        <w:pStyle w:val="NoSpacing"/>
+        <w:rPr>
+          <w:color w:val="EE0000"/>
+          <w:sz w:val="44"/>
+          <w:szCs w:val="44"/>
+        </w:rPr>
+      </w:pPr>
+    </w:p>
+    <w:p>
+      <w:pPr>
+        <w:pStyle w:val="NoSpacing"/>
+        <w:rPr>
+          <w:color w:val="EE0000"/>
+          <w:sz w:val="44"/>
+          <w:szCs w:val="44"/>
+        </w:rPr>
+      </w:pPr>
+    </w:p>
+    <w:p>
+      <w:pPr>
+        <w:pStyle w:val="NoSpacing"/>
+        <w:rPr>
+          <w:color w:val="EE0000"/>
+          <w:sz w:val="44"/>
+          <w:szCs w:val="44"/>
+        </w:rPr>
+      </w:pPr>
+    </w:p>
+    <w:p>
+      <w:pPr>
+        <w:pStyle w:val="NoSpacing"/>
+        <w:rPr>
+          <w:color w:val="EE0000"/>
+          <w:sz w:val="44"/>
+          <w:szCs w:val="44"/>
+        </w:rPr>
+      </w:pPr>
+    </w:p>
+    <w:p>
+      <w:pPr>
+        <w:pStyle w:val="NoSpacing"/>
+        <w:rPr>
+          <w:color w:val="EE0000"/>
+          <w:sz w:val="44"/>
+          <w:szCs w:val="44"/>
+        </w:rPr>
+      </w:pPr>
+    </w:p>
+    <w:p>
+      <w:pPr>
+        <w:pStyle w:val="NoSpacing"/>
+        <w:rPr>
+          <w:color w:val="EE0000"/>
+          <w:sz w:val="44"/>
+          <w:szCs w:val="44"/>
+        </w:rPr>
+      </w:pPr>
+    </w:p>
+    <w:p>
+      <w:pPr>
+        <w:pStyle w:val="NoSpacing"/>
+        <w:rPr>
+          <w:color w:val="EE0000"/>
+          <w:sz w:val="44"/>
+          <w:szCs w:val="44"/>
+        </w:rPr>
+      </w:pPr>
+    </w:p>
+    <w:p>
+      <w:pPr>
+        <w:pStyle w:val="NoSpacing"/>
+        <w:rPr>
+          <w:color w:val="EE0000"/>
+          <w:sz w:val="44"/>
+          <w:szCs w:val="44"/>
+        </w:rPr>
+      </w:pPr>
+    </w:p>
+    <w:p>
+      <w:pPr>
+        <w:pStyle w:val="NoSpacing"/>
+        <w:rPr>
+          <w:color w:val="EE0000"/>
+          <w:sz w:val="44"/>
+          <w:szCs w:val="44"/>
+        </w:rPr>
+      </w:pPr>
+    </w:p>
+    <w:p>
+      <w:pPr>
+        <w:pStyle w:val="NoSpacing"/>
+        <w:rPr>
+          <w:color w:val="EE0000"/>
+          <w:sz w:val="44"/>
+          <w:szCs w:val="44"/>
+        </w:rPr>
+      </w:pPr>
+    </w:p>
+    <w:p>
+      <w:pPr>
+        <w:pStyle w:val="NoSpacing"/>
+        <w:rPr>
+          <w:color w:val="EE0000"/>
+          <w:sz w:val="44"/>
+          <w:szCs w:val="44"/>
+        </w:rPr>
+      </w:pPr>
+    </w:p>
+    <w:p>
+      <w:pPr>
+        <w:pStyle w:val="NoSpacing"/>
+        <w:rPr>
+          <w:color w:val="EE0000"/>
+          <w:sz w:val="44"/>
+          <w:szCs w:val="44"/>
+        </w:rPr>
+      </w:pPr>
+    </w:p>
+    <w:p>
+      <w:pPr>
+        <w:pStyle w:val="NoSpacing"/>
+        <w:rPr>
+          <w:color w:val="EE0000"/>
+          <w:sz w:val="44"/>
+          <w:szCs w:val="44"/>
+        </w:rPr>
+      </w:pPr>
+    </w:p>
+    <w:p>
+      <w:pPr>
+        <w:pStyle w:val="NoSpacing"/>
+        <w:rPr>
+          <w:color w:val="EE0000"/>
+          <w:sz w:val="44"/>
+          <w:szCs w:val="44"/>
+        </w:rPr>
+      </w:pPr>
+      <w:r>
+        <w:rPr>
+          <w:color w:val="EE0000"/>
+        </w:rPr>
+        <w:lastRenderedPageBreak/>
+        <w:drawing>
+          <wp:anchor distT="0" distB="0" distL="114300" distR="114300" simplePos="0" relativeHeight="251661312" behindDoc="0" locked="0" layoutInCell="1" allowOverlap="1" wp14:anchorId="73FB0289" wp14:editId="6854A2FA">
+            <wp:simplePos x="0" y="0"/>
+            <wp:positionH relativeFrom="page">
+              <wp:align>right</wp:align>
+            </wp:positionH>
+            <wp:positionV relativeFrom="paragraph">
+              <wp:posOffset>454223</wp:posOffset>
+            </wp:positionV>
+            <wp:extent cx="7558914" cy="7766462"/>
+            <wp:effectExtent l="0" t="0" r="4445" b="6350"/>
+            <wp:wrapSquare wrapText="bothSides"/>
+            <wp:docPr id="1295942362" name="Picture 1" descr="A screenshot of a computer&#10;&#10;AI-generated content may be incorrect."/>
+            <wp:cNvGraphicFramePr>
+              <a:graphicFrameLocks xmlns:a="http://schemas.openxmlformats.org/drawingml/2006/main" noChangeAspect="1"/>
+            </wp:cNvGraphicFramePr>
+            <a:graphic xmlns:a="http://schemas.openxmlformats.org/drawingml/2006/main">
+              <a:graphicData uri="http://schemas.openxmlformats.org/drawingml/2006/picture">
+                <pic:pic xmlns:pic="http://schemas.openxmlformats.org/drawingml/2006/picture">
+                  <pic:nvPicPr>
+                    <pic:cNvPr id="1295942362" name="Picture 1" descr="A screenshot of a computer&#10;&#10;AI-generated content may be incorrect."/>
+                    <pic:cNvPicPr/>
+                  </pic:nvPicPr>
+                  <pic:blipFill>
+                    <a:blip r:embed="rId8">
+                      <a:extLst>
+                        <a:ext uri="{28A0092B-C50C-407E-A947-70E740481C1C}">
+                          <a14:useLocalDpi xmlns:a14="http://schemas.microsoft.com/office/drawing/2010/main" val="0"/>
+                        </a:ext>
+                      </a:extLst>
+                    </a:blip>
+                    <a:stretch>
+                      <a:fillRect/>
+                    </a:stretch>
+                  </pic:blipFill>
+                  <pic:spPr>
+                    <a:xfrm>
+                      <a:off x="0" y="0"/>
+                      <a:ext cx="7558914" cy="7766462"/>
+                    </a:xfrm>
+                    <a:prstGeom prst="rect">
+                      <a:avLst/>
+                    </a:prstGeom>
+                  </pic:spPr>
+                </pic:pic>
+              </a:graphicData>
+            </a:graphic>
+            <wp14:sizeRelH relativeFrom="margin">
+              <wp14:pctWidth>0</wp14:pctWidth>
+            </wp14:sizeRelH>
+            <wp14:sizeRelV relativeFrom="margin">
+              <wp14:pctHeight>0</wp14:pctHeight>
+            </wp14:sizeRelV>
+          </wp:anchor>
+        </w:drawing>
+      </w:r>
+      <w:r>
+        <w:rPr>
+          <w:color w:val="EE0000"/>
+          <w:sz w:val="44"/>
+          <w:szCs w:val="44"/>
+        </w:rPr>
+        <w:t>The DBMS output</w:t>
+      </w:r>
+      <w:r>
+        <w:rPr>
+          <w:color w:val="EE0000"/>
+          <w:sz w:val="44"/>
+          <w:szCs w:val="44"/>
+        </w:rPr>
+        <w:t xml:space="preserve"> and code:</w:t>
       </w:r>
     </w:p>
     <w:p>

</xml_diff>